<commit_message>
correction et légère ajoue
</commit_message>
<xml_diff>
--- a/Par.docx
+++ b/Par.docx
@@ -1,6 +1,6 @@
 
 <file path=word/document.xml><?xml version="1.0" encoding="utf-8"?>
-<w:document xmlns:wpc="http://schemas.microsoft.com/office/word/2010/wordprocessingCanvas" xmlns:cx="http://schemas.microsoft.com/office/drawing/2014/chartex" xmlns:cx1="http://schemas.microsoft.com/office/drawing/2015/9/8/chartex" xmlns:cx2="http://schemas.microsoft.com/office/drawing/2015/10/21/chartex" xmlns:cx3="http://schemas.microsoft.com/office/drawing/2016/5/9/chartex" xmlns:cx4="http://schemas.microsoft.com/office/drawing/2016/5/10/chartex" xmlns:cx5="http://schemas.microsoft.com/office/drawing/2016/5/11/chartex" xmlns:cx6="http://schemas.microsoft.com/office/drawing/2016/5/12/chartex" xmlns:cx7="http://schemas.microsoft.com/office/drawing/2016/5/13/chartex" xmlns:cx8="http://schemas.microsoft.com/office/drawing/2016/5/14/chartex" xmlns:mc="http://schemas.openxmlformats.org/markup-compatibility/2006" xmlns:aink="http://schemas.microsoft.com/office/drawing/2016/ink" xmlns:am3d="http://schemas.microsoft.com/office/drawing/2017/model3d" xmlns:o="urn:schemas-microsoft-com:office:office" xmlns:oel="http://schemas.microsoft.com/office/2019/extlst" xmlns:r="http://schemas.openxmlformats.org/officeDocument/2006/relationships" xmlns:m="http://schemas.openxmlformats.org/officeDocument/2006/math" xmlns:v="urn:schemas-microsoft-com:vml" xmlns:wp14="http://schemas.microsoft.com/office/word/2010/wordprocessingDrawing" xmlns:wp="http://schemas.openxmlformats.org/drawingml/2006/wordprocessingDrawing" xmlns:w10="urn:schemas-microsoft-com:office:word" xmlns:w="http://schemas.openxmlformats.org/wordprocessingml/2006/main" xmlns:w14="http://schemas.microsoft.com/office/word/2010/wordml" xmlns:w15="http://schemas.microsoft.com/office/word/2012/wordml" xmlns:w16cex="http://schemas.microsoft.com/office/word/2018/wordml/cex" xmlns:w16cid="http://schemas.microsoft.com/office/word/2016/wordml/cid" xmlns:w16="http://schemas.microsoft.com/office/word/2018/wordml" xmlns:w16sdtdh="http://schemas.microsoft.com/office/word/2020/wordml/sdtdatahash" xmlns:w16se="http://schemas.microsoft.com/office/word/2015/wordml/symex" xmlns:wpg="http://schemas.microsoft.com/office/word/2010/wordprocessingGroup" xmlns:wpi="http://schemas.microsoft.com/office/word/2010/wordprocessingInk" xmlns:wne="http://schemas.microsoft.com/office/word/2006/wordml" xmlns:wps="http://schemas.microsoft.com/office/word/2010/wordprocessingShape" mc:Ignorable="w14 w15 w16se w16cid w16 w16cex w16sdtdh wp14">
+<w:document xmlns:wpc="http://schemas.microsoft.com/office/word/2010/wordprocessingCanvas" xmlns:cx="http://schemas.microsoft.com/office/drawing/2014/chartex" xmlns:cx1="http://schemas.microsoft.com/office/drawing/2015/9/8/chartex" xmlns:cx2="http://schemas.microsoft.com/office/drawing/2015/10/21/chartex" xmlns:cx3="http://schemas.microsoft.com/office/drawing/2016/5/9/chartex" xmlns:cx4="http://schemas.microsoft.com/office/drawing/2016/5/10/chartex" xmlns:cx5="http://schemas.microsoft.com/office/drawing/2016/5/11/chartex" xmlns:cx6="http://schemas.microsoft.com/office/drawing/2016/5/12/chartex" xmlns:cx7="http://schemas.microsoft.com/office/drawing/2016/5/13/chartex" xmlns:cx8="http://schemas.microsoft.com/office/drawing/2016/5/14/chartex" xmlns:mc="http://schemas.openxmlformats.org/markup-compatibility/2006" xmlns:aink="http://schemas.microsoft.com/office/drawing/2016/ink" xmlns:am3d="http://schemas.microsoft.com/office/drawing/2017/model3d" xmlns:o="urn:schemas-microsoft-com:office:office" xmlns:r="http://schemas.openxmlformats.org/officeDocument/2006/relationships" xmlns:m="http://schemas.openxmlformats.org/officeDocument/2006/math" xmlns:v="urn:schemas-microsoft-com:vml" xmlns:wp14="http://schemas.microsoft.com/office/word/2010/wordprocessingDrawing" xmlns:wp="http://schemas.openxmlformats.org/drawingml/2006/wordprocessingDrawing" xmlns:w10="urn:schemas-microsoft-com:office:word" xmlns:w="http://schemas.openxmlformats.org/wordprocessingml/2006/main" xmlns:w14="http://schemas.microsoft.com/office/word/2010/wordml" xmlns:w15="http://schemas.microsoft.com/office/word/2012/wordml" xmlns:w16cex="http://schemas.microsoft.com/office/word/2018/wordml/cex" xmlns:w16cid="http://schemas.microsoft.com/office/word/2016/wordml/cid" xmlns:w16="http://schemas.microsoft.com/office/word/2018/wordml" xmlns:w16sdtdh="http://schemas.microsoft.com/office/word/2020/wordml/sdtdatahash" xmlns:w16se="http://schemas.microsoft.com/office/word/2015/wordml/symex" xmlns:wpg="http://schemas.microsoft.com/office/word/2010/wordprocessingGroup" xmlns:wpi="http://schemas.microsoft.com/office/word/2010/wordprocessingInk" xmlns:wne="http://schemas.microsoft.com/office/word/2006/wordml" xmlns:wps="http://schemas.microsoft.com/office/word/2010/wordprocessingShape" mc:Ignorable="w14 w15 w16se w16cid w16 w16cex w16sdtdh wp14">
   <w:body>
     <w:p>
       <w:pPr>
@@ -151,7 +151,6 @@
                 <w:szCs w:val="20"/>
               </w:rPr>
             </w:pPr>
-            <w:proofErr w:type="gramStart"/>
             <w:r>
               <w:rPr>
                 <w:sz w:val="22"/>
@@ -159,7 +158,6 @@
               </w:rPr>
               <w:t>m</w:t>
             </w:r>
-            <w:proofErr w:type="gramEnd"/>
           </w:p>
         </w:tc>
         <w:tc>
@@ -224,7 +222,6 @@
                 <w:szCs w:val="20"/>
               </w:rPr>
             </w:pPr>
-            <w:proofErr w:type="gramStart"/>
             <w:r>
               <w:rPr>
                 <w:sz w:val="22"/>
@@ -232,7 +229,6 @@
               </w:rPr>
               <w:t>u</w:t>
             </w:r>
-            <w:proofErr w:type="gramEnd"/>
           </w:p>
         </w:tc>
         <w:tc>
@@ -297,7 +293,6 @@
                 <w:szCs w:val="20"/>
               </w:rPr>
             </w:pPr>
-            <w:proofErr w:type="gramStart"/>
             <w:r>
               <w:rPr>
                 <w:sz w:val="22"/>
@@ -305,7 +300,6 @@
               </w:rPr>
               <w:t>l</w:t>
             </w:r>
-            <w:proofErr w:type="gramEnd"/>
           </w:p>
         </w:tc>
         <w:tc>
@@ -498,7 +492,6 @@
                 <w:szCs w:val="20"/>
               </w:rPr>
             </w:pPr>
-            <w:proofErr w:type="gramStart"/>
             <w:r>
               <w:rPr>
                 <w:sz w:val="22"/>
@@ -506,7 +499,6 @@
               </w:rPr>
               <w:t>d</w:t>
             </w:r>
-            <w:proofErr w:type="gramEnd"/>
           </w:p>
         </w:tc>
         <w:tc>
@@ -567,7 +559,6 @@
                 <w:szCs w:val="20"/>
               </w:rPr>
             </w:pPr>
-            <w:proofErr w:type="gramStart"/>
             <w:r>
               <w:rPr>
                 <w:sz w:val="22"/>
@@ -575,7 +566,6 @@
               </w:rPr>
               <w:t>s</w:t>
             </w:r>
-            <w:proofErr w:type="gramEnd"/>
           </w:p>
         </w:tc>
         <w:tc>
@@ -640,7 +630,6 @@
                 <w:szCs w:val="20"/>
               </w:rPr>
             </w:pPr>
-            <w:proofErr w:type="gramStart"/>
             <w:r>
               <w:rPr>
                 <w:sz w:val="22"/>
@@ -648,7 +637,6 @@
               </w:rPr>
               <w:t>i</w:t>
             </w:r>
-            <w:proofErr w:type="gramEnd"/>
           </w:p>
         </w:tc>
         <w:tc>
@@ -730,7 +718,7 @@
               </wp:inline>
             </w:drawing>
           </mc:Choice>
-          <mc:Fallback>
+          <mc:Fallback xmlns:oel="http://schemas.microsoft.com/office/2019/extlst">
             <w:drawing>
               <wp:inline distT="0" distB="0" distL="0" distR="0" wp14:anchorId="3EF50D39" wp14:editId="40E8A7A6">
                 <wp:extent cx="3143250" cy="2095500"/>
@@ -813,7 +801,6 @@
                 <w:szCs w:val="20"/>
               </w:rPr>
             </w:pPr>
-            <w:proofErr w:type="gramStart"/>
             <w:r>
               <w:rPr>
                 <w:sz w:val="22"/>
@@ -821,7 +808,6 @@
               </w:rPr>
               <w:t>m</w:t>
             </w:r>
-            <w:proofErr w:type="gramEnd"/>
           </w:p>
         </w:tc>
         <w:tc>
@@ -886,7 +872,6 @@
                 <w:szCs w:val="20"/>
               </w:rPr>
             </w:pPr>
-            <w:proofErr w:type="gramStart"/>
             <w:r>
               <w:rPr>
                 <w:sz w:val="22"/>
@@ -894,7 +879,6 @@
               </w:rPr>
               <w:t>u</w:t>
             </w:r>
-            <w:proofErr w:type="gramEnd"/>
           </w:p>
         </w:tc>
         <w:tc>
@@ -959,7 +943,6 @@
                 <w:szCs w:val="20"/>
               </w:rPr>
             </w:pPr>
-            <w:proofErr w:type="gramStart"/>
             <w:r>
               <w:rPr>
                 <w:sz w:val="22"/>
@@ -967,7 +950,6 @@
               </w:rPr>
               <w:t>l</w:t>
             </w:r>
-            <w:proofErr w:type="gramEnd"/>
           </w:p>
         </w:tc>
         <w:tc>
@@ -1160,7 +1142,6 @@
                 <w:szCs w:val="20"/>
               </w:rPr>
             </w:pPr>
-            <w:proofErr w:type="gramStart"/>
             <w:r>
               <w:rPr>
                 <w:sz w:val="22"/>
@@ -1168,7 +1149,6 @@
               </w:rPr>
               <w:t>d</w:t>
             </w:r>
-            <w:proofErr w:type="gramEnd"/>
           </w:p>
         </w:tc>
         <w:tc>
@@ -1233,7 +1213,6 @@
                 <w:szCs w:val="20"/>
               </w:rPr>
             </w:pPr>
-            <w:proofErr w:type="gramStart"/>
             <w:r>
               <w:rPr>
                 <w:sz w:val="22"/>
@@ -1241,7 +1220,6 @@
               </w:rPr>
               <w:t>s</w:t>
             </w:r>
-            <w:proofErr w:type="gramEnd"/>
           </w:p>
         </w:tc>
         <w:tc>
@@ -1306,7 +1284,6 @@
                 <w:szCs w:val="20"/>
               </w:rPr>
             </w:pPr>
-            <w:proofErr w:type="gramStart"/>
             <w:r>
               <w:rPr>
                 <w:sz w:val="22"/>
@@ -1314,7 +1291,6 @@
               </w:rPr>
               <w:t>i</w:t>
             </w:r>
-            <w:proofErr w:type="gramEnd"/>
           </w:p>
         </w:tc>
         <w:tc>
@@ -1396,7 +1372,7 @@
               </wp:inline>
             </w:drawing>
           </mc:Choice>
-          <mc:Fallback>
+          <mc:Fallback xmlns:oel="http://schemas.microsoft.com/office/2019/extlst">
             <w:drawing>
               <wp:inline distT="0" distB="0" distL="0" distR="0" wp14:anchorId="4D30B4FB" wp14:editId="034A7010">
                 <wp:extent cx="3105150" cy="2139950"/>
@@ -1479,7 +1455,6 @@
                 <w:szCs w:val="20"/>
               </w:rPr>
             </w:pPr>
-            <w:proofErr w:type="gramStart"/>
             <w:r>
               <w:rPr>
                 <w:sz w:val="22"/>
@@ -1487,7 +1462,6 @@
               </w:rPr>
               <w:t>m</w:t>
             </w:r>
-            <w:proofErr w:type="gramEnd"/>
           </w:p>
         </w:tc>
         <w:tc>
@@ -1552,7 +1526,6 @@
                 <w:szCs w:val="20"/>
               </w:rPr>
             </w:pPr>
-            <w:proofErr w:type="gramStart"/>
             <w:r>
               <w:rPr>
                 <w:sz w:val="22"/>
@@ -1560,7 +1533,6 @@
               </w:rPr>
               <w:t>u</w:t>
             </w:r>
-            <w:proofErr w:type="gramEnd"/>
           </w:p>
         </w:tc>
         <w:tc>
@@ -1625,7 +1597,6 @@
                 <w:szCs w:val="20"/>
               </w:rPr>
             </w:pPr>
-            <w:proofErr w:type="gramStart"/>
             <w:r>
               <w:rPr>
                 <w:sz w:val="22"/>
@@ -1633,7 +1604,6 @@
               </w:rPr>
               <w:t>l</w:t>
             </w:r>
-            <w:proofErr w:type="gramEnd"/>
           </w:p>
         </w:tc>
         <w:tc>
@@ -1826,7 +1796,6 @@
                 <w:szCs w:val="20"/>
               </w:rPr>
             </w:pPr>
-            <w:proofErr w:type="gramStart"/>
             <w:r>
               <w:rPr>
                 <w:sz w:val="22"/>
@@ -1834,7 +1803,6 @@
               </w:rPr>
               <w:t>d</w:t>
             </w:r>
-            <w:proofErr w:type="gramEnd"/>
           </w:p>
         </w:tc>
         <w:tc>
@@ -1899,7 +1867,6 @@
                 <w:szCs w:val="20"/>
               </w:rPr>
             </w:pPr>
-            <w:proofErr w:type="gramStart"/>
             <w:r>
               <w:rPr>
                 <w:sz w:val="22"/>
@@ -1907,7 +1874,6 @@
               </w:rPr>
               <w:t>s</w:t>
             </w:r>
-            <w:proofErr w:type="gramEnd"/>
           </w:p>
         </w:tc>
         <w:tc>
@@ -1972,7 +1938,6 @@
                 <w:szCs w:val="20"/>
               </w:rPr>
             </w:pPr>
-            <w:proofErr w:type="gramStart"/>
             <w:r>
               <w:rPr>
                 <w:sz w:val="22"/>
@@ -1980,7 +1945,6 @@
               </w:rPr>
               <w:t>i</w:t>
             </w:r>
-            <w:proofErr w:type="gramEnd"/>
           </w:p>
         </w:tc>
         <w:tc>
@@ -2056,7 +2020,7 @@
               </wp:inline>
             </w:drawing>
           </mc:Choice>
-          <mc:Fallback>
+          <mc:Fallback xmlns:oel="http://schemas.microsoft.com/office/2019/extlst">
             <w:drawing>
               <wp:inline distT="0" distB="0" distL="0" distR="0" wp14:anchorId="57C6747C" wp14:editId="736FAF0E">
                 <wp:extent cx="3067050" cy="1943100"/>
@@ -2175,7 +2139,25 @@
         <w:t>DCP</w:t>
       </w:r>
       <w:r>
-        <w:t>. Visuellement, nous pouvoir voir que les variables sont soit très biaisé</w:t>
+        <w:t>.</w:t>
+      </w:r>
+      <w:r>
+        <w:t xml:space="preserve"> On s’attendait à une valeur de moins de 0.62 pour la </w:t>
+      </w:r>
+      <w:r>
+        <w:t>taille</w:t>
+      </w:r>
+      <w:r>
+        <w:t xml:space="preserve"> de </w:t>
+      </w:r>
+      <w:r>
+        <w:t>nos données</w:t>
+      </w:r>
+      <w:r>
+        <w:t>.</w:t>
+      </w:r>
+      <w:r>
+        <w:t xml:space="preserve"> Visuellement, nous pouvoir voir que les variables sont soit très biaisé</w:t>
       </w:r>
       <w:r>
         <w:t>es</w:t>
@@ -2236,7 +2218,7 @@
               </wp:inline>
             </w:drawing>
           </mc:Choice>
-          <mc:Fallback>
+          <mc:Fallback xmlns:oel="http://schemas.microsoft.com/office/2019/extlst">
             <w:drawing>
               <wp:inline distT="0" distB="0" distL="0" distR="0" wp14:anchorId="6AE42897" wp14:editId="6F423E16">
                 <wp:extent cx="2687541" cy="1796994"/>
@@ -2315,7 +2297,7 @@
               </wp:inline>
             </w:drawing>
           </mc:Choice>
-          <mc:Fallback>
+          <mc:Fallback xmlns:oel="http://schemas.microsoft.com/office/2019/extlst">
             <w:drawing>
               <wp:inline distT="0" distB="0" distL="0" distR="0" wp14:anchorId="3FA7B4CC" wp14:editId="4717E6F9">
                 <wp:extent cx="2615565" cy="1804449"/>
@@ -2394,7 +2376,7 @@
               </wp:inline>
             </w:drawing>
           </mc:Choice>
-          <mc:Fallback>
+          <mc:Fallback xmlns:oel="http://schemas.microsoft.com/office/2019/extlst">
             <w:drawing>
               <wp:inline distT="0" distB="0" distL="0" distR="0" wp14:anchorId="670533BD" wp14:editId="487C5FAA">
                 <wp:extent cx="4929808" cy="1916264"/>
@@ -2515,6 +2497,7 @@
           </w:tcPr>
           <w:p>
             <w:r>
+              <w:lastRenderedPageBreak/>
               <w:t>Spearman</w:t>
             </w:r>
           </w:p>
@@ -2545,7 +2528,6 @@
         <w:rPr>
           <w:noProof/>
         </w:rPr>
-        <w:lastRenderedPageBreak/>
         <w:drawing>
           <wp:inline distT="0" distB="0" distL="0" distR="0" wp14:anchorId="4F50FE04" wp14:editId="712DB58B">
             <wp:extent cx="4572000" cy="2743200"/>
@@ -2657,7 +2639,10 @@
         <w:t xml:space="preserve">Selon </w:t>
       </w:r>
       <w:r>
-        <w:t>la corrélation</w:t>
+        <w:t>les corrélations mentionnées</w:t>
+      </w:r>
+      <w:r>
+        <w:t xml:space="preserve"> plus haut</w:t>
       </w:r>
       <w:r>
         <w:t xml:space="preserve">, NCLOC semble varié dans le même sens que </w:t>
@@ -2788,7 +2773,17 @@
         <w:t>n groupe qui contient les classes qui ont été modifiées plus de 10 fois et un groupe qui ont été 10 fois et moins. Une fois ces groupes créer, nous allons faire un test statique</w:t>
       </w:r>
       <w:r>
-        <w:t xml:space="preserve">. Nous avons pris le test de </w:t>
+        <w:t xml:space="preserve">. </w:t>
+      </w:r>
+      <w:r>
+        <w:t>Parce que nous avons des données qui n’ont pas une distribution normale, n</w:t>
+      </w:r>
+      <w:r>
+        <w:t xml:space="preserve">ous avons pris </w:t>
+      </w:r>
+      <w:r>
+        <w:lastRenderedPageBreak/>
+        <w:t xml:space="preserve">le test de </w:t>
       </w:r>
       <w:proofErr w:type="spellStart"/>
       <w:r>
@@ -2814,7 +2809,19 @@
         <w:t xml:space="preserve"> pour</w:t>
       </w:r>
       <w:r>
-        <w:t xml:space="preserve"> savoir si en moyenne des groupes ont été commenté de façon significativement différente. Notre hypothèse</w:t>
+        <w:t xml:space="preserve"> savoir si en moyenne des groupes </w:t>
+      </w:r>
+      <w:r>
+        <w:t xml:space="preserve">sont </w:t>
+      </w:r>
+      <w:r>
+        <w:t>significativement différente</w:t>
+      </w:r>
+      <w:r>
+        <w:t>s</w:t>
+      </w:r>
+      <w:r>
+        <w:t>. Notre hypothèse</w:t>
       </w:r>
       <w:r>
         <w:t xml:space="preserve"> </w:t>
@@ -2826,32 +2833,64 @@
         <w:t>le</w:t>
       </w:r>
       <w:r>
-        <w:t xml:space="preserve"> est que </w:t>
+        <w:t xml:space="preserve"> est</w:t>
       </w:r>
       <w:r>
-        <w:t>les classes qui ont été modifiées plus de 10 fois</w:t>
+        <w:t xml:space="preserve"> la</w:t>
       </w:r>
       <w:r>
-        <w:t xml:space="preserve"> ne</w:t>
+        <w:t xml:space="preserve"> qualité des commentaires</w:t>
       </w:r>
       <w:r>
-        <w:t xml:space="preserve"> sont </w:t>
+        <w:t xml:space="preserve"> </w:t>
       </w:r>
       <w:r>
-        <w:t xml:space="preserve">pas </w:t>
+        <w:t>d</w:t>
       </w:r>
       <w:r>
-        <w:lastRenderedPageBreak/>
-        <w:t>différentes au niveau de qualité des commentaires</w:t>
+        <w:t>es classes qui ont été modifiées plus de 10 fois</w:t>
       </w:r>
       <w:r>
-        <w:t xml:space="preserve"> que celles qui ont été modifiées moins de 10 fois</w:t>
+        <w:t xml:space="preserve"> </w:t>
+      </w:r>
+      <w:r>
+        <w:t>n’est</w:t>
+      </w:r>
+      <w:r>
+        <w:t xml:space="preserve"> </w:t>
+      </w:r>
+      <w:r>
+        <w:t>pas</w:t>
+      </w:r>
+      <w:r>
+        <w:t xml:space="preserve"> de</w:t>
+      </w:r>
+      <w:r>
+        <w:t xml:space="preserve"> </w:t>
+      </w:r>
+      <w:r>
+        <w:t xml:space="preserve">différente </w:t>
+      </w:r>
+      <w:r>
+        <w:t>des classes</w:t>
+      </w:r>
+      <w:r>
+        <w:t xml:space="preserve"> qui ont été modifiées moins de 10 fois</w:t>
       </w:r>
       <w:r>
         <w:t xml:space="preserve">. </w:t>
       </w:r>
       <w:r>
-        <w:t xml:space="preserve">Notre hypothèse alternative est qu’elles sont mieux. </w:t>
+        <w:t>Notre hypothèse alternative est qu</w:t>
+      </w:r>
+      <w:r>
+        <w:t xml:space="preserve">e les classe ayant été modifié plus de 10 fois ont une qualité de commentaire </w:t>
+      </w:r>
+      <w:r>
+        <w:t>supérieur</w:t>
+      </w:r>
+      <w:r>
+        <w:t xml:space="preserve">. </w:t>
       </w:r>
       <w:r>
         <w:t>Afin de vérifier cette hypothèse nous allons regarder la densité des commentaires selon le groupe qu’ils ont été affectés en regardant leur nombre de commit. Nous allons prendre un seuil de 5 % comme valeur significative. Nous voulons regarder un côté de la courbe car l’hypothèse indique que les classes modifiées plus de 10 fois sont mieux commentées. Si on avait dit commenté de façon différente, on aurait eu un « </w:t>
@@ -2957,15 +2996,13 @@
         <w:t>densité de commentaires</w:t>
       </w:r>
       <w:r>
-        <w:t xml:space="preserve"> nous donne une bonne image pour décrire la qualité des commentaires, mais ne reflète pas entièrement la vérité. On suppose que mieux commenté égal plus commenté, </w:t>
+        <w:t xml:space="preserve"> nous donne une bonne image pour décrire la qualité des commentaires, mais ne reflète pas entièrement la vérité. On suppose que mieux commenté égal plus commenté, hors, pour chacune des classes, il y a probablement un niveau de commentaire parfait qui différente de l’une à l’autre. Aussi, il pourrait y avoir trop de commentaires</w:t>
       </w:r>
-      <w:proofErr w:type="gramStart"/>
       <w:r>
-        <w:t>hors</w:t>
+        <w:t xml:space="preserve"> ou pas assez</w:t>
       </w:r>
-      <w:proofErr w:type="gramEnd"/>
       <w:r>
-        <w:t xml:space="preserve">, pour chacune des classes, il y a probablement un niveau de commentaire parfait qui différente de l’une à l’autre. Aussi, il pourrait y avoir trop de commentaires. Ceci est quelque </w:t>
+        <w:t xml:space="preserve">. Ceci est quelque </w:t>
       </w:r>
       <w:r>
         <w:t xml:space="preserve">chose </w:t>
@@ -3010,19 +3047,28 @@
         <w:t>qui ont été modifiées plus de 10 fois</w:t>
       </w:r>
       <w:r>
-        <w:t xml:space="preserve"> ne</w:t>
+        <w:t xml:space="preserve"> </w:t>
       </w:r>
       <w:r>
-        <w:t xml:space="preserve"> sont </w:t>
+        <w:t xml:space="preserve">sont </w:t>
       </w:r>
       <w:r>
-        <w:t xml:space="preserve">pas </w:t>
+        <w:t>mieux</w:t>
       </w:r>
       <w:r>
-        <w:t>mieux commentées que celles qui ont été modifiées moins de 10 fois</w:t>
+        <w:t xml:space="preserve"> commentées que celles qui ont été modifiées moins de 10 fois</w:t>
       </w:r>
       <w:r>
         <w:t xml:space="preserve">. </w:t>
+      </w:r>
+      <w:r>
+        <w:t xml:space="preserve"> Mais parce que nos données ne sont pas </w:t>
+      </w:r>
+      <w:r>
+        <w:t>normales</w:t>
+      </w:r>
+      <w:r>
+        <w:t>, nous ne pouvons pas utiliser cette conclusion.</w:t>
       </w:r>
     </w:p>
     <w:sectPr>
@@ -3038,7 +3084,7 @@
 </file>
 
 <file path=word/numbering.xml><?xml version="1.0" encoding="utf-8"?>
-<w:numbering xmlns:wpc="http://schemas.microsoft.com/office/word/2010/wordprocessingCanvas" xmlns:cx="http://schemas.microsoft.com/office/drawing/2014/chartex" xmlns:cx1="http://schemas.microsoft.com/office/drawing/2015/9/8/chartex" xmlns:cx2="http://schemas.microsoft.com/office/drawing/2015/10/21/chartex" xmlns:cx3="http://schemas.microsoft.com/office/drawing/2016/5/9/chartex" xmlns:cx4="http://schemas.microsoft.com/office/drawing/2016/5/10/chartex" xmlns:cx5="http://schemas.microsoft.com/office/drawing/2016/5/11/chartex" xmlns:cx6="http://schemas.microsoft.com/office/drawing/2016/5/12/chartex" xmlns:cx7="http://schemas.microsoft.com/office/drawing/2016/5/13/chartex" xmlns:cx8="http://schemas.microsoft.com/office/drawing/2016/5/14/chartex" xmlns:mc="http://schemas.openxmlformats.org/markup-compatibility/2006" xmlns:aink="http://schemas.microsoft.com/office/drawing/2016/ink" xmlns:am3d="http://schemas.microsoft.com/office/drawing/2017/model3d" xmlns:o="urn:schemas-microsoft-com:office:office" xmlns:oel="http://schemas.microsoft.com/office/2019/extlst" xmlns:r="http://schemas.openxmlformats.org/officeDocument/2006/relationships" xmlns:m="http://schemas.openxmlformats.org/officeDocument/2006/math" xmlns:v="urn:schemas-microsoft-com:vml" xmlns:wp14="http://schemas.microsoft.com/office/word/2010/wordprocessingDrawing" xmlns:wp="http://schemas.openxmlformats.org/drawingml/2006/wordprocessingDrawing" xmlns:w10="urn:schemas-microsoft-com:office:word" xmlns:w="http://schemas.openxmlformats.org/wordprocessingml/2006/main" xmlns:w14="http://schemas.microsoft.com/office/word/2010/wordml" xmlns:w15="http://schemas.microsoft.com/office/word/2012/wordml" xmlns:w16cex="http://schemas.microsoft.com/office/word/2018/wordml/cex" xmlns:w16cid="http://schemas.microsoft.com/office/word/2016/wordml/cid" xmlns:w16="http://schemas.microsoft.com/office/word/2018/wordml" xmlns:w16sdtdh="http://schemas.microsoft.com/office/word/2020/wordml/sdtdatahash" xmlns:w16se="http://schemas.microsoft.com/office/word/2015/wordml/symex" xmlns:wpg="http://schemas.microsoft.com/office/word/2010/wordprocessingGroup" xmlns:wpi="http://schemas.microsoft.com/office/word/2010/wordprocessingInk" xmlns:wne="http://schemas.microsoft.com/office/word/2006/wordml" xmlns:wps="http://schemas.microsoft.com/office/word/2010/wordprocessingShape" mc:Ignorable="w14 w15 w16se w16cid w16 w16cex w16sdtdh wp14">
+<w:numbering xmlns:wpc="http://schemas.microsoft.com/office/word/2010/wordprocessingCanvas" xmlns:cx="http://schemas.microsoft.com/office/drawing/2014/chartex" xmlns:cx1="http://schemas.microsoft.com/office/drawing/2015/9/8/chartex" xmlns:cx2="http://schemas.microsoft.com/office/drawing/2015/10/21/chartex" xmlns:cx3="http://schemas.microsoft.com/office/drawing/2016/5/9/chartex" xmlns:cx4="http://schemas.microsoft.com/office/drawing/2016/5/10/chartex" xmlns:cx5="http://schemas.microsoft.com/office/drawing/2016/5/11/chartex" xmlns:cx6="http://schemas.microsoft.com/office/drawing/2016/5/12/chartex" xmlns:cx7="http://schemas.microsoft.com/office/drawing/2016/5/13/chartex" xmlns:cx8="http://schemas.microsoft.com/office/drawing/2016/5/14/chartex" xmlns:mc="http://schemas.openxmlformats.org/markup-compatibility/2006" xmlns:aink="http://schemas.microsoft.com/office/drawing/2016/ink" xmlns:am3d="http://schemas.microsoft.com/office/drawing/2017/model3d" xmlns:o="urn:schemas-microsoft-com:office:office" xmlns:r="http://schemas.openxmlformats.org/officeDocument/2006/relationships" xmlns:m="http://schemas.openxmlformats.org/officeDocument/2006/math" xmlns:v="urn:schemas-microsoft-com:vml" xmlns:wp14="http://schemas.microsoft.com/office/word/2010/wordprocessingDrawing" xmlns:wp="http://schemas.openxmlformats.org/drawingml/2006/wordprocessingDrawing" xmlns:w10="urn:schemas-microsoft-com:office:word" xmlns:w="http://schemas.openxmlformats.org/wordprocessingml/2006/main" xmlns:w14="http://schemas.microsoft.com/office/word/2010/wordml" xmlns:w15="http://schemas.microsoft.com/office/word/2012/wordml" xmlns:w16cex="http://schemas.microsoft.com/office/word/2018/wordml/cex" xmlns:w16cid="http://schemas.microsoft.com/office/word/2016/wordml/cid" xmlns:w16="http://schemas.microsoft.com/office/word/2018/wordml" xmlns:w16sdtdh="http://schemas.microsoft.com/office/word/2020/wordml/sdtdatahash" xmlns:w16se="http://schemas.microsoft.com/office/word/2015/wordml/symex" xmlns:wpg="http://schemas.microsoft.com/office/word/2010/wordprocessingGroup" xmlns:wpi="http://schemas.microsoft.com/office/word/2010/wordprocessingInk" xmlns:wne="http://schemas.microsoft.com/office/word/2006/wordml" xmlns:wps="http://schemas.microsoft.com/office/word/2010/wordprocessingShape" mc:Ignorable="w14 w15 w16se w16cid w16 w16cex w16sdtdh wp14">
   <w:abstractNum w:abstractNumId="0" w15:restartNumberingAfterBreak="0">
     <w:nsid w:val="268202C6"/>
     <w:multiLevelType w:val="multilevel"/>
@@ -3155,7 +3201,7 @@
       </w:rPr>
     </w:lvl>
   </w:abstractNum>
-  <w:num w:numId="1" w16cid:durableId="723260026">
+  <w:num w:numId="1">
     <w:abstractNumId w:val="0"/>
   </w:num>
 </w:numbering>

</xml_diff>